<commit_message>
se cambio el estilo de los paneles de categorias en videos
</commit_message>
<xml_diff>
--- a/logo.docx
+++ b/logo.docx
@@ -57,16 +57,16 @@
         <w:rPr>
           <w:rFonts w:ascii="Freestyle Script" w:hAnsi="Freestyle Script"/>
           <w:color w:val="00B8D6"/>
-          <w:sz w:val="96"/>
-          <w:szCs w:val="96"/>
-        </w:rPr>
-      </w:pPr>
-      <w:r>
-        <w:rPr>
-          <w:rFonts w:ascii="Freestyle Script" w:hAnsi="Freestyle Script"/>
-          <w:color w:val="00B8D6"/>
-          <w:sz w:val="96"/>
-          <w:szCs w:val="96"/>
+          <w:sz w:val="180"/>
+          <w:szCs w:val="180"/>
+        </w:rPr>
+      </w:pPr>
+      <w:r>
+        <w:rPr>
+          <w:rFonts w:ascii="Freestyle Script" w:hAnsi="Freestyle Script"/>
+          <w:color w:val="00B8D6"/>
+          <w:sz w:val="180"/>
+          <w:szCs w:val="180"/>
         </w:rPr>
         <w:t>Contexto Social</w:t>
       </w:r>
@@ -95,21 +95,302 @@
       <w:pPr>
         <w:jc w:val="right"/>
         <w:rPr>
-          <w:rFonts w:ascii="Gill Sans MT Ext Condensed Bold" w:hAnsi="Gill Sans MT Ext Condensed Bold"/>
-          <w:color w:val="00B8D6"/>
-          <w:sz w:val="96"/>
-          <w:szCs w:val="96"/>
-        </w:rPr>
-      </w:pPr>
-      <w:r>
-        <w:rPr>
-          <w:rFonts w:ascii="Gill Sans MT Ext Condensed Bold" w:hAnsi="Gill Sans MT Ext Condensed Bold"/>
+          <w:rFonts w:ascii="Gloucester MT Extra Condensed" w:hAnsi="Gloucester MT Extra Condensed"/>
+          <w:color w:val="00B8D6"/>
+          <w:sz w:val="96"/>
+          <w:szCs w:val="96"/>
+        </w:rPr>
+      </w:pPr>
+      <w:r>
+        <w:rPr>
+          <w:rFonts w:ascii="Gloucester MT Extra Condensed" w:hAnsi="Gloucester MT Extra Condensed"/>
           <w:color w:val="00B8D6"/>
           <w:sz w:val="96"/>
           <w:szCs w:val="96"/>
         </w:rPr>
         <w:t>Contexto Social</w:t>
       </w:r>
+    </w:p>
+    <w:p>
+      <w:pPr>
+        <w:jc w:val="right"/>
+        <w:rPr>
+          <w:rFonts w:ascii="Mistral" w:hAnsi="Mistral"/>
+          <w:color w:val="00B8D6"/>
+          <w:sz w:val="96"/>
+          <w:szCs w:val="96"/>
+        </w:rPr>
+      </w:pPr>
+      <w:r>
+        <w:rPr>
+          <w:rFonts w:ascii="Mistral" w:hAnsi="Mistral"/>
+          <w:color w:val="00B8D6"/>
+          <w:sz w:val="96"/>
+          <w:szCs w:val="96"/>
+        </w:rPr>
+        <w:t>Contexto Social</w:t>
+      </w:r>
+    </w:p>
+    <w:p>
+      <w:pPr>
+        <w:jc w:val="right"/>
+        <w:rPr>
+          <w:rFonts w:ascii="Rage Italic" w:hAnsi="Rage Italic"/>
+          <w:color w:val="00B8D6"/>
+          <w:sz w:val="96"/>
+          <w:szCs w:val="96"/>
+        </w:rPr>
+      </w:pPr>
+      <w:r>
+        <w:rPr>
+          <w:rFonts w:ascii="Rage Italic" w:hAnsi="Rage Italic"/>
+          <w:color w:val="00B8D6"/>
+          <w:sz w:val="96"/>
+          <w:szCs w:val="96"/>
+        </w:rPr>
+        <w:t>Contexto Social</w:t>
+      </w:r>
+    </w:p>
+    <w:p>
+      <w:pPr>
+        <w:jc w:val="right"/>
+        <w:rPr>
+          <w:rFonts w:ascii="Segoe Script" w:hAnsi="Segoe Script"/>
+          <w:color w:val="00B8D6"/>
+          <w:sz w:val="96"/>
+          <w:szCs w:val="96"/>
+        </w:rPr>
+      </w:pPr>
+      <w:r>
+        <w:rPr>
+          <w:rFonts w:ascii="Segoe Script" w:hAnsi="Segoe Script"/>
+          <w:color w:val="00B8D6"/>
+          <w:sz w:val="96"/>
+          <w:szCs w:val="96"/>
+        </w:rPr>
+        <w:lastRenderedPageBreak/>
+        <w:t>Contexto Social</w:t>
+      </w:r>
+    </w:p>
+    <w:p>
+      <w:pPr>
+        <w:jc w:val="right"/>
+        <w:rPr>
+          <w:rFonts w:ascii="Showcard Gothic" w:hAnsi="Showcard Gothic"/>
+          <w:color w:val="00B8D6"/>
+          <w:sz w:val="96"/>
+          <w:szCs w:val="96"/>
+        </w:rPr>
+      </w:pPr>
+      <w:r>
+        <w:rPr>
+          <w:rFonts w:ascii="Showcard Gothic" w:hAnsi="Showcard Gothic"/>
+          <w:color w:val="00B8D6"/>
+          <w:sz w:val="96"/>
+          <w:szCs w:val="96"/>
+        </w:rPr>
+        <w:t>Contexto Social</w:t>
+      </w:r>
+    </w:p>
+    <w:p>
+      <w:pPr>
+        <w:jc w:val="right"/>
+        <w:rPr>
+          <w:rFonts w:ascii="Stencil" w:hAnsi="Stencil"/>
+          <w:color w:val="00B8D6"/>
+          <w:sz w:val="96"/>
+          <w:szCs w:val="96"/>
+        </w:rPr>
+      </w:pPr>
+      <w:r>
+        <w:rPr>
+          <w:rFonts w:ascii="Stencil" w:hAnsi="Stencil"/>
+          <w:color w:val="00B8D6"/>
+          <w:sz w:val="96"/>
+          <w:szCs w:val="96"/>
+        </w:rPr>
+        <w:t>Contexto Social</w:t>
+      </w:r>
+    </w:p>
+    <w:p>
+      <w:pPr>
+        <w:jc w:val="right"/>
+        <w:rPr>
+          <w:rFonts w:ascii="Stencil" w:hAnsi="Stencil"/>
+          <w:b/>
+          <w:color w:val="00B8D6"/>
+          <w:sz w:val="96"/>
+          <w:szCs w:val="96"/>
+        </w:rPr>
+      </w:pPr>
+    </w:p>
+    <w:p>
+      <w:pPr>
+        <w:shd w:val="clear" w:color="auto" w:fill="00B8D4"/>
+        <w:spacing w:line="240" w:lineRule="auto"/>
+        <w:contextualSpacing/>
+        <w:jc w:val="center"/>
+        <w:rPr>
+          <w:rFonts w:ascii="Freestyle Script" w:hAnsi="Freestyle Script"/>
+          <w:color w:val="FFFFFF" w:themeColor="background1"/>
+          <w:sz w:val="200"/>
+          <w:szCs w:val="200"/>
+        </w:rPr>
+      </w:pPr>
+      <w:r>
+        <w:rPr>
+          <w:rFonts w:ascii="Freestyle Script" w:hAnsi="Freestyle Script"/>
+          <w:color w:val="FFFFFF" w:themeColor="background1"/>
+          <w:sz w:val="200"/>
+          <w:szCs w:val="200"/>
+        </w:rPr>
+        <w:t>Contexto Social</w:t>
+      </w:r>
+      <w:r>
+        <w:rPr>
+          <w:rFonts w:ascii="Freestyle Script" w:hAnsi="Freestyle Script"/>
+          <w:color w:val="FFFFFF" w:themeColor="background1"/>
+          <w:sz w:val="200"/>
+          <w:szCs w:val="200"/>
+        </w:rPr>
+        <w:t xml:space="preserve"> </w:t>
+      </w:r>
+    </w:p>
+    <w:p>
+      <w:pPr>
+        <w:jc w:val="right"/>
+        <w:rPr>
+          <w:rFonts w:ascii="Stencil" w:hAnsi="Stencil"/>
+          <w:b/>
+          <w:color w:val="00B8D6"/>
+          <w:sz w:val="96"/>
+          <w:szCs w:val="96"/>
+        </w:rPr>
+      </w:pPr>
+    </w:p>
+    <w:p>
+      <w:pPr>
+        <w:shd w:val="clear" w:color="auto" w:fill="00B8D4"/>
+        <w:spacing w:line="240" w:lineRule="auto"/>
+        <w:contextualSpacing/>
+        <w:jc w:val="center"/>
+        <w:rPr>
+          <w:rFonts w:ascii="Freestyle Script" w:hAnsi="Freestyle Script"/>
+          <w:color w:val="FFFFFF" w:themeColor="background1"/>
+          <w:sz w:val="200"/>
+          <w:szCs w:val="200"/>
+        </w:rPr>
+      </w:pPr>
+      <w:r>
+        <w:rPr>
+          <w:rFonts w:ascii="Freestyle Script" w:hAnsi="Freestyle Script"/>
+          <w:color w:val="FFFFFF" w:themeColor="background1"/>
+          <w:sz w:val="200"/>
+          <w:szCs w:val="200"/>
+        </w:rPr>
+        <w:t xml:space="preserve">Contexto Social </w:t>
+      </w:r>
+      <w:r>
+        <w:rPr>
+          <w:rFonts w:ascii="Freestyle Script" w:hAnsi="Freestyle Script"/>
+          <w:color w:val="FFFFFF" w:themeColor="background1"/>
+          <w:sz w:val="200"/>
+          <w:szCs w:val="200"/>
+        </w:rPr>
+        <w:t xml:space="preserve"> </w:t>
+      </w:r>
+    </w:p>
+    <w:p>
+      <w:pPr>
+        <w:shd w:val="clear" w:color="auto" w:fill="00B8D4"/>
+        <w:spacing w:line="240" w:lineRule="auto"/>
+        <w:contextualSpacing/>
+        <w:jc w:val="center"/>
+        <w:rPr>
+          <w:rFonts w:ascii="Freestyle Script" w:hAnsi="Freestyle Script"/>
+          <w:b/>
+          <w:color w:val="FFFFFF" w:themeColor="background1"/>
+          <w:sz w:val="200"/>
+          <w:szCs w:val="200"/>
+        </w:rPr>
+      </w:pPr>
+      <w:r>
+        <w:rPr>
+          <w:rFonts w:ascii="Freestyle Script" w:hAnsi="Freestyle Script"/>
+          <w:color w:val="FFFFFF" w:themeColor="background1"/>
+          <w:sz w:val="200"/>
+          <w:szCs w:val="200"/>
+        </w:rPr>
+        <w:lastRenderedPageBreak/>
+        <w:t xml:space="preserve"> </w:t>
+      </w:r>
+      <w:r>
+        <w:rPr>
+          <w:rFonts w:ascii="Freestyle Script" w:hAnsi="Freestyle Script"/>
+          <w:b/>
+          <w:color w:val="FFFFFF" w:themeColor="background1"/>
+          <w:sz w:val="200"/>
+          <w:szCs w:val="200"/>
+        </w:rPr>
+        <w:t>CS</w:t>
+      </w:r>
+    </w:p>
+    <w:p>
+      <w:pPr>
+        <w:spacing w:line="240" w:lineRule="auto"/>
+        <w:contextualSpacing/>
+        <w:jc w:val="right"/>
+        <w:rPr>
+          <w:rFonts w:ascii="Segoe Print" w:hAnsi="Segoe Print" w:cs="David"/>
+          <w:b/>
+          <w:sz w:val="28"/>
+          <w:szCs w:val="28"/>
+        </w:rPr>
+      </w:pPr>
+      <w:r>
+        <w:rPr>
+          <w:rFonts w:ascii="Segoe Print" w:hAnsi="Segoe Print" w:cs="David"/>
+          <w:b/>
+          <w:sz w:val="28"/>
+          <w:szCs w:val="28"/>
+        </w:rPr>
+        <w:t>Un mundo donde cada opinión cuenta</w:t>
+      </w:r>
+    </w:p>
+    <w:p>
+      <w:pPr>
+        <w:spacing w:line="240" w:lineRule="auto"/>
+        <w:contextualSpacing/>
+        <w:jc w:val="right"/>
+        <w:rPr>
+          <w:rFonts w:ascii="Rage Italic" w:hAnsi="Rage Italic"/>
+          <w:color w:val="00B8D6"/>
+          <w:sz w:val="96"/>
+          <w:szCs w:val="96"/>
+        </w:rPr>
+      </w:pPr>
+    </w:p>
+    <w:p>
+      <w:pPr>
+        <w:jc w:val="right"/>
+        <w:rPr>
+          <w:rFonts w:ascii="Mistral" w:hAnsi="Mistral"/>
+          <w:color w:val="00B8D6"/>
+          <w:sz w:val="96"/>
+          <w:szCs w:val="96"/>
+        </w:rPr>
+      </w:pPr>
+    </w:p>
+    <w:p>
+      <w:pPr>
+        <w:jc w:val="right"/>
+        <w:rPr>
+          <w:rFonts w:ascii="Gloucester MT Extra Condensed" w:hAnsi="Gloucester MT Extra Condensed"/>
+          <w:color w:val="00B8D6"/>
+          <w:sz w:val="96"/>
+          <w:szCs w:val="96"/>
+        </w:rPr>
+      </w:pPr>
     </w:p>
     <w:p>
       <w:pPr>

</xml_diff>